<commit_message>
Added scrum stories for 8-11 into main doc
</commit_message>
<xml_diff>
--- a/Assign2.docx
+++ b/Assign2.docx
@@ -38,10 +38,7 @@
         <w:t>Team:</w:t>
       </w:r>
       <w:r>
-        <w:t xml:space="preserve">   </w:t>
-      </w:r>
-      <w:r>
-        <w:t>Direct Democracy</w:t>
+        <w:t xml:space="preserve">   Direct Democracy</w:t>
       </w:r>
       <w:r>
         <w:tab/>
@@ -55,10 +52,7 @@
         <w:t>Project Title:</w:t>
       </w:r>
       <w:r>
-        <w:t xml:space="preserve">  </w:t>
-      </w:r>
-      <w:r>
-        <w:t>Direct Democracy</w:t>
+        <w:t xml:space="preserve">  Direct Democracy</w:t>
       </w:r>
     </w:p>
     <w:p>
@@ -90,13 +84,8 @@
         </w:numPr>
       </w:pPr>
       <w:r>
-        <w:t xml:space="preserve">Demarco </w:t>
+        <w:t>Demarco Ewings</w:t>
       </w:r>
-      <w:proofErr w:type="spellStart"/>
-      <w:r>
-        <w:t>Ewings</w:t>
-      </w:r>
-      <w:proofErr w:type="spellEnd"/>
     </w:p>
     <w:p>
       <w:pPr>
@@ -106,19 +95,9 @@
           <w:numId w:val="3"/>
         </w:numPr>
       </w:pPr>
-      <w:proofErr w:type="spellStart"/>
       <w:r>
-        <w:t>Ourania</w:t>
+        <w:t>Ourania Spantidi</w:t>
       </w:r>
-      <w:proofErr w:type="spellEnd"/>
-      <w:r>
-        <w:t xml:space="preserve"> </w:t>
-      </w:r>
-      <w:proofErr w:type="spellStart"/>
-      <w:r>
-        <w:t>Spantidi</w:t>
-      </w:r>
-      <w:proofErr w:type="spellEnd"/>
     </w:p>
     <w:p>
       <w:pPr>
@@ -302,13 +281,7 @@
               </w:numPr>
             </w:pPr>
             <w:r>
-              <w:t xml:space="preserve">Three failed login </w:t>
-            </w:r>
-            <w:r>
-              <w:t>attempts</w:t>
-            </w:r>
-            <w:r>
-              <w:t xml:space="preserve"> in a row demands captcha solving.</w:t>
+              <w:t>Three failed login attempts in a row demands captcha solving.</w:t>
             </w:r>
           </w:p>
           <w:p>
@@ -353,19 +326,10 @@
               <w:rPr>
                 <w:u w:val="single"/>
               </w:rPr>
-              <w:t>S</w:t>
-            </w:r>
-            <w:r>
-              <w:rPr>
-                <w:u w:val="single"/>
-              </w:rPr>
-              <w:t>tory source:</w:t>
-            </w:r>
-            <w:r>
-              <w:t xml:space="preserve">  SRS - </w:t>
-            </w:r>
-            <w:r>
-              <w:t>FR1</w:t>
+              <w:t>Story source:</w:t>
+            </w:r>
+            <w:r>
+              <w:t xml:space="preserve">  SRS - FR1</w:t>
             </w:r>
           </w:p>
         </w:tc>
@@ -400,10 +364,7 @@
               <w:t xml:space="preserve">Estimate: </w:t>
             </w:r>
             <w:r>
-              <w:t xml:space="preserve"> 15</w:t>
-            </w:r>
-            <w:r>
-              <w:t xml:space="preserve"> man-hours</w:t>
+              <w:t xml:space="preserve"> 15 man-hours</w:t>
             </w:r>
           </w:p>
         </w:tc>
@@ -706,16 +667,7 @@
               <w:t>Story source:</w:t>
             </w:r>
             <w:r>
-              <w:t xml:space="preserve">  SRS </w:t>
-            </w:r>
-            <w:r>
-              <w:t>–</w:t>
-            </w:r>
-            <w:r>
-              <w:t xml:space="preserve"> </w:t>
-            </w:r>
-            <w:r>
-              <w:t>FR2</w:t>
+              <w:t xml:space="preserve">  SRS – FR2</w:t>
             </w:r>
           </w:p>
         </w:tc>
@@ -750,13 +702,7 @@
               <w:t xml:space="preserve">Estimate: </w:t>
             </w:r>
             <w:r>
-              <w:t xml:space="preserve"> </w:t>
-            </w:r>
-            <w:r>
-              <w:t>25</w:t>
-            </w:r>
-            <w:r>
-              <w:t xml:space="preserve"> man-hours</w:t>
+              <w:t xml:space="preserve"> 25 man-hours</w:t>
             </w:r>
           </w:p>
         </w:tc>
@@ -1045,10 +991,7 @@
               <w:t>Story source:</w:t>
             </w:r>
             <w:r>
-              <w:t xml:space="preserve">  SRS – </w:t>
-            </w:r>
-            <w:r>
-              <w:t>FR3</w:t>
+              <w:t xml:space="preserve">  SRS – FR3</w:t>
             </w:r>
           </w:p>
         </w:tc>
@@ -1083,72 +1026,63 @@
               <w:t xml:space="preserve">Estimate: </w:t>
             </w:r>
             <w:r>
+              <w:t xml:space="preserve"> 18 man-hours</w:t>
+            </w:r>
+          </w:p>
+        </w:tc>
+        <w:tc>
+          <w:tcPr>
+            <w:tcW w:w="1530" w:type="dxa"/>
+            <w:tcBorders>
+              <w:top w:val="single" w:sz="8" w:space="0" w:color="000000"/>
+              <w:left w:val="single" w:sz="8" w:space="0" w:color="000000"/>
+              <w:bottom w:val="single" w:sz="8" w:space="0" w:color="000000"/>
+              <w:right w:val="single" w:sz="8" w:space="0" w:color="000000"/>
+            </w:tcBorders>
+            <w:shd w:val="clear" w:color="auto" w:fill="auto"/>
+            <w:tcMar>
+              <w:top w:w="72" w:type="dxa"/>
+              <w:left w:w="144" w:type="dxa"/>
+              <w:bottom w:w="72" w:type="dxa"/>
+              <w:right w:w="144" w:type="dxa"/>
+            </w:tcMar>
+            <w:hideMark/>
+          </w:tcPr>
+          <w:p>
+            <w:r>
+              <w:rPr>
+                <w:u w:val="single"/>
+              </w:rPr>
+              <w:t xml:space="preserve">Risk: </w:t>
+            </w:r>
+            <w:r>
+              <w:t>Medium</w:t>
+            </w:r>
+          </w:p>
+        </w:tc>
+        <w:tc>
+          <w:tcPr>
+            <w:tcW w:w="2430" w:type="dxa"/>
+            <w:tcBorders>
+              <w:top w:val="single" w:sz="8" w:space="0" w:color="000000"/>
+              <w:left w:val="single" w:sz="8" w:space="0" w:color="000000"/>
+              <w:bottom w:val="single" w:sz="8" w:space="0" w:color="000000"/>
+              <w:right w:val="single" w:sz="8" w:space="0" w:color="000000"/>
+            </w:tcBorders>
+            <w:shd w:val="clear" w:color="auto" w:fill="auto"/>
+          </w:tcPr>
+          <w:p>
+            <w:r>
               <w:t xml:space="preserve"> </w:t>
             </w:r>
             <w:r>
-              <w:t>18</w:t>
-            </w:r>
-            <w:r>
-              <w:t xml:space="preserve"> man-hours</w:t>
-            </w:r>
-          </w:p>
-        </w:tc>
-        <w:tc>
-          <w:tcPr>
-            <w:tcW w:w="1530" w:type="dxa"/>
-            <w:tcBorders>
-              <w:top w:val="single" w:sz="8" w:space="0" w:color="000000"/>
-              <w:left w:val="single" w:sz="8" w:space="0" w:color="000000"/>
-              <w:bottom w:val="single" w:sz="8" w:space="0" w:color="000000"/>
-              <w:right w:val="single" w:sz="8" w:space="0" w:color="000000"/>
-            </w:tcBorders>
-            <w:shd w:val="clear" w:color="auto" w:fill="auto"/>
-            <w:tcMar>
-              <w:top w:w="72" w:type="dxa"/>
-              <w:left w:w="144" w:type="dxa"/>
-              <w:bottom w:w="72" w:type="dxa"/>
-              <w:right w:w="144" w:type="dxa"/>
-            </w:tcMar>
-            <w:hideMark/>
-          </w:tcPr>
-          <w:p>
-            <w:r>
-              <w:rPr>
-                <w:u w:val="single"/>
-              </w:rPr>
-              <w:t xml:space="preserve">Risk: </w:t>
-            </w:r>
-            <w:r>
-              <w:t>Medium</w:t>
-            </w:r>
-          </w:p>
-        </w:tc>
-        <w:tc>
-          <w:tcPr>
-            <w:tcW w:w="2430" w:type="dxa"/>
-            <w:tcBorders>
-              <w:top w:val="single" w:sz="8" w:space="0" w:color="000000"/>
-              <w:left w:val="single" w:sz="8" w:space="0" w:color="000000"/>
-              <w:bottom w:val="single" w:sz="8" w:space="0" w:color="000000"/>
-              <w:right w:val="single" w:sz="8" w:space="0" w:color="000000"/>
-            </w:tcBorders>
-            <w:shd w:val="clear" w:color="auto" w:fill="auto"/>
-          </w:tcPr>
-          <w:p>
-            <w:r>
-              <w:t xml:space="preserve"> </w:t>
-            </w:r>
-            <w:r>
               <w:rPr>
                 <w:u w:val="single"/>
               </w:rPr>
               <w:t>Value</w:t>
             </w:r>
             <w:r>
-              <w:t xml:space="preserve">: </w:t>
-            </w:r>
-            <w:r>
-              <w:t>Medium</w:t>
+              <w:t>: Medium</w:t>
             </w:r>
           </w:p>
         </w:tc>
@@ -1180,13 +1114,1280 @@
             <w:r>
               <w:t>S</w:t>
             </w:r>
-            <w:bookmarkStart w:id="0" w:name="_GoBack"/>
-            <w:bookmarkEnd w:id="0"/>
           </w:p>
         </w:tc>
       </w:tr>
     </w:tbl>
     <w:p/>
+    <w:tbl>
+      <w:tblPr>
+        <w:tblW w:w="9100" w:type="dxa"/>
+        <w:tblCellMar>
+          <w:left w:w="0" w:type="dxa"/>
+          <w:right w:w="0" w:type="dxa"/>
+        </w:tblCellMar>
+        <w:tblLook w:val="0420" w:firstRow="1" w:lastRow="0" w:firstColumn="0" w:lastColumn="0" w:noHBand="0" w:noVBand="1"/>
+      </w:tblPr>
+      <w:tblGrid>
+        <w:gridCol w:w="2600"/>
+        <w:gridCol w:w="1530"/>
+        <w:gridCol w:w="2430"/>
+        <w:gridCol w:w="2540"/>
+      </w:tblGrid>
+      <w:tr>
+        <w:trPr>
+          <w:trHeight w:val="628"/>
+        </w:trPr>
+        <w:tc>
+          <w:tcPr>
+            <w:tcW w:w="9100" w:type="dxa"/>
+            <w:gridSpan w:val="4"/>
+            <w:tcBorders>
+              <w:top w:val="single" w:sz="8" w:space="0" w:color="000000"/>
+              <w:left w:val="single" w:sz="8" w:space="0" w:color="000000"/>
+              <w:bottom w:val="single" w:sz="8" w:space="0" w:color="000000"/>
+              <w:right w:val="single" w:sz="8" w:space="0" w:color="000000"/>
+            </w:tcBorders>
+            <w:shd w:val="clear" w:color="auto" w:fill="auto"/>
+            <w:tcMar>
+              <w:top w:w="72" w:type="dxa"/>
+              <w:left w:w="144" w:type="dxa"/>
+              <w:bottom w:w="72" w:type="dxa"/>
+              <w:right w:w="144" w:type="dxa"/>
+            </w:tcMar>
+            <w:hideMark/>
+          </w:tcPr>
+          <w:p>
+            <w:r>
+              <w:rPr>
+                <w:b/>
+                <w:bCs/>
+              </w:rPr>
+              <w:lastRenderedPageBreak/>
+              <w:t>Notifications prompted to user</w:t>
+            </w:r>
+          </w:p>
+        </w:tc>
+      </w:tr>
+      <w:tr>
+        <w:trPr>
+          <w:trHeight w:val="547"/>
+        </w:trPr>
+        <w:tc>
+          <w:tcPr>
+            <w:tcW w:w="9100" w:type="dxa"/>
+            <w:gridSpan w:val="4"/>
+            <w:tcBorders>
+              <w:top w:val="single" w:sz="8" w:space="0" w:color="000000"/>
+              <w:left w:val="single" w:sz="8" w:space="0" w:color="000000"/>
+              <w:bottom w:val="single" w:sz="8" w:space="0" w:color="000000"/>
+              <w:right w:val="single" w:sz="8" w:space="0" w:color="000000"/>
+            </w:tcBorders>
+            <w:shd w:val="clear" w:color="auto" w:fill="auto"/>
+            <w:tcMar>
+              <w:top w:w="72" w:type="dxa"/>
+              <w:left w:w="144" w:type="dxa"/>
+              <w:bottom w:w="72" w:type="dxa"/>
+              <w:right w:w="144" w:type="dxa"/>
+            </w:tcMar>
+            <w:hideMark/>
+          </w:tcPr>
+          <w:p>
+            <w:r>
+              <w:t xml:space="preserve">As a user, I </w:t>
+            </w:r>
+            <w:r>
+              <w:t>want to be able to receive notifications, so that I can get informed when a new presidential action takes place.</w:t>
+            </w:r>
+          </w:p>
+        </w:tc>
+      </w:tr>
+      <w:tr>
+        <w:trPr>
+          <w:trHeight w:val="1272"/>
+        </w:trPr>
+        <w:tc>
+          <w:tcPr>
+            <w:tcW w:w="9100" w:type="dxa"/>
+            <w:gridSpan w:val="4"/>
+            <w:tcBorders>
+              <w:top w:val="single" w:sz="8" w:space="0" w:color="000000"/>
+              <w:left w:val="single" w:sz="8" w:space="0" w:color="000000"/>
+              <w:bottom w:val="single" w:sz="8" w:space="0" w:color="000000"/>
+              <w:right w:val="single" w:sz="8" w:space="0" w:color="000000"/>
+            </w:tcBorders>
+            <w:shd w:val="clear" w:color="auto" w:fill="auto"/>
+            <w:tcMar>
+              <w:top w:w="72" w:type="dxa"/>
+              <w:left w:w="144" w:type="dxa"/>
+              <w:bottom w:w="72" w:type="dxa"/>
+              <w:right w:w="144" w:type="dxa"/>
+            </w:tcMar>
+            <w:hideMark/>
+          </w:tcPr>
+          <w:p>
+            <w:pPr>
+              <w:rPr>
+                <w:u w:val="single"/>
+              </w:rPr>
+            </w:pPr>
+            <w:r>
+              <w:rPr>
+                <w:u w:val="single"/>
+              </w:rPr>
+              <w:t>Acceptance criteria:</w:t>
+            </w:r>
+          </w:p>
+          <w:p>
+            <w:pPr>
+              <w:pStyle w:val="ListParagraph"/>
+              <w:numPr>
+                <w:ilvl w:val="0"/>
+                <w:numId w:val="7"/>
+              </w:numPr>
+            </w:pPr>
+            <w:r>
+              <w:t>One notification assigned for each new bill.</w:t>
+            </w:r>
+          </w:p>
+          <w:p>
+            <w:pPr>
+              <w:pStyle w:val="ListParagraph"/>
+              <w:numPr>
+                <w:ilvl w:val="0"/>
+                <w:numId w:val="7"/>
+              </w:numPr>
+            </w:pPr>
+            <w:r>
+              <w:t>Every notification contains the name of the bill and a brief “New Bill on the president’s desk!” message to the user.</w:t>
+            </w:r>
+          </w:p>
+          <w:p>
+            <w:pPr>
+              <w:pStyle w:val="ListParagraph"/>
+              <w:numPr>
+                <w:ilvl w:val="0"/>
+                <w:numId w:val="7"/>
+              </w:numPr>
+            </w:pPr>
+            <w:r>
+              <w:t>When the user clicks on the notification he gets redirected to the voting page.</w:t>
+            </w:r>
+          </w:p>
+        </w:tc>
+      </w:tr>
+      <w:tr>
+        <w:trPr>
+          <w:trHeight w:val="655"/>
+        </w:trPr>
+        <w:tc>
+          <w:tcPr>
+            <w:tcW w:w="9100" w:type="dxa"/>
+            <w:gridSpan w:val="4"/>
+            <w:tcBorders>
+              <w:top w:val="single" w:sz="8" w:space="0" w:color="000000"/>
+              <w:left w:val="single" w:sz="8" w:space="0" w:color="000000"/>
+              <w:bottom w:val="single" w:sz="8" w:space="0" w:color="000000"/>
+              <w:right w:val="single" w:sz="8" w:space="0" w:color="000000"/>
+            </w:tcBorders>
+            <w:shd w:val="clear" w:color="auto" w:fill="auto"/>
+            <w:tcMar>
+              <w:top w:w="72" w:type="dxa"/>
+              <w:left w:w="144" w:type="dxa"/>
+              <w:bottom w:w="72" w:type="dxa"/>
+              <w:right w:w="144" w:type="dxa"/>
+            </w:tcMar>
+            <w:hideMark/>
+          </w:tcPr>
+          <w:p>
+            <w:r>
+              <w:rPr>
+                <w:u w:val="single"/>
+              </w:rPr>
+              <w:t>Story source:</w:t>
+            </w:r>
+            <w:r>
+              <w:t xml:space="preserve">  SRS – FR8</w:t>
+            </w:r>
+          </w:p>
+        </w:tc>
+      </w:tr>
+      <w:tr>
+        <w:trPr>
+          <w:trHeight w:val="556"/>
+        </w:trPr>
+        <w:tc>
+          <w:tcPr>
+            <w:tcW w:w="2600" w:type="dxa"/>
+            <w:tcBorders>
+              <w:top w:val="single" w:sz="8" w:space="0" w:color="000000"/>
+              <w:left w:val="single" w:sz="8" w:space="0" w:color="000000"/>
+              <w:bottom w:val="single" w:sz="8" w:space="0" w:color="000000"/>
+              <w:right w:val="single" w:sz="8" w:space="0" w:color="000000"/>
+            </w:tcBorders>
+            <w:shd w:val="clear" w:color="auto" w:fill="auto"/>
+            <w:tcMar>
+              <w:top w:w="72" w:type="dxa"/>
+              <w:left w:w="144" w:type="dxa"/>
+              <w:bottom w:w="72" w:type="dxa"/>
+              <w:right w:w="144" w:type="dxa"/>
+            </w:tcMar>
+            <w:hideMark/>
+          </w:tcPr>
+          <w:p>
+            <w:r>
+              <w:rPr>
+                <w:u w:val="single"/>
+              </w:rPr>
+              <w:t xml:space="preserve">Estimate: </w:t>
+            </w:r>
+            <w:r>
+              <w:t xml:space="preserve"> 12 man-hours</w:t>
+            </w:r>
+          </w:p>
+        </w:tc>
+        <w:tc>
+          <w:tcPr>
+            <w:tcW w:w="1530" w:type="dxa"/>
+            <w:tcBorders>
+              <w:top w:val="single" w:sz="8" w:space="0" w:color="000000"/>
+              <w:left w:val="single" w:sz="8" w:space="0" w:color="000000"/>
+              <w:bottom w:val="single" w:sz="8" w:space="0" w:color="000000"/>
+              <w:right w:val="single" w:sz="8" w:space="0" w:color="000000"/>
+            </w:tcBorders>
+            <w:shd w:val="clear" w:color="auto" w:fill="auto"/>
+            <w:tcMar>
+              <w:top w:w="72" w:type="dxa"/>
+              <w:left w:w="144" w:type="dxa"/>
+              <w:bottom w:w="72" w:type="dxa"/>
+              <w:right w:w="144" w:type="dxa"/>
+            </w:tcMar>
+            <w:hideMark/>
+          </w:tcPr>
+          <w:p>
+            <w:r>
+              <w:rPr>
+                <w:u w:val="single"/>
+              </w:rPr>
+              <w:t xml:space="preserve">Risk: </w:t>
+            </w:r>
+            <w:r>
+              <w:t>Medium</w:t>
+            </w:r>
+          </w:p>
+        </w:tc>
+        <w:tc>
+          <w:tcPr>
+            <w:tcW w:w="2430" w:type="dxa"/>
+            <w:tcBorders>
+              <w:top w:val="single" w:sz="8" w:space="0" w:color="000000"/>
+              <w:left w:val="single" w:sz="8" w:space="0" w:color="000000"/>
+              <w:bottom w:val="single" w:sz="8" w:space="0" w:color="000000"/>
+              <w:right w:val="single" w:sz="8" w:space="0" w:color="000000"/>
+            </w:tcBorders>
+            <w:shd w:val="clear" w:color="auto" w:fill="auto"/>
+          </w:tcPr>
+          <w:p>
+            <w:r>
+              <w:t xml:space="preserve"> </w:t>
+            </w:r>
+            <w:r>
+              <w:rPr>
+                <w:u w:val="single"/>
+              </w:rPr>
+              <w:t>Value</w:t>
+            </w:r>
+            <w:r>
+              <w:t>: Medium</w:t>
+            </w:r>
+          </w:p>
+        </w:tc>
+        <w:tc>
+          <w:tcPr>
+            <w:tcW w:w="2540" w:type="dxa"/>
+            <w:tcBorders>
+              <w:top w:val="single" w:sz="8" w:space="0" w:color="000000"/>
+              <w:left w:val="single" w:sz="8" w:space="0" w:color="000000"/>
+              <w:bottom w:val="single" w:sz="8" w:space="0" w:color="000000"/>
+              <w:right w:val="single" w:sz="8" w:space="0" w:color="000000"/>
+            </w:tcBorders>
+            <w:shd w:val="clear" w:color="auto" w:fill="auto"/>
+            <w:tcMar>
+              <w:top w:w="72" w:type="dxa"/>
+              <w:left w:w="144" w:type="dxa"/>
+              <w:bottom w:w="72" w:type="dxa"/>
+              <w:right w:w="144" w:type="dxa"/>
+            </w:tcMar>
+            <w:hideMark/>
+          </w:tcPr>
+          <w:p>
+            <w:r>
+              <w:rPr>
+                <w:u w:val="single"/>
+              </w:rPr>
+              <w:t xml:space="preserve">Priority: </w:t>
+            </w:r>
+            <w:r>
+              <w:t>M</w:t>
+            </w:r>
+          </w:p>
+        </w:tc>
+      </w:tr>
+    </w:tbl>
+    <w:p/>
+    <w:tbl>
+      <w:tblPr>
+        <w:tblW w:w="9100" w:type="dxa"/>
+        <w:tblCellMar>
+          <w:left w:w="0" w:type="dxa"/>
+          <w:right w:w="0" w:type="dxa"/>
+        </w:tblCellMar>
+        <w:tblLook w:val="0420" w:firstRow="1" w:lastRow="0" w:firstColumn="0" w:lastColumn="0" w:noHBand="0" w:noVBand="1"/>
+      </w:tblPr>
+      <w:tblGrid>
+        <w:gridCol w:w="2600"/>
+        <w:gridCol w:w="1530"/>
+        <w:gridCol w:w="2430"/>
+        <w:gridCol w:w="2540"/>
+      </w:tblGrid>
+      <w:tr>
+        <w:trPr>
+          <w:trHeight w:val="628"/>
+        </w:trPr>
+        <w:tc>
+          <w:tcPr>
+            <w:tcW w:w="9100" w:type="dxa"/>
+            <w:gridSpan w:val="4"/>
+            <w:tcBorders>
+              <w:top w:val="single" w:sz="8" w:space="0" w:color="000000"/>
+              <w:left w:val="single" w:sz="8" w:space="0" w:color="000000"/>
+              <w:bottom w:val="single" w:sz="8" w:space="0" w:color="000000"/>
+              <w:right w:val="single" w:sz="8" w:space="0" w:color="000000"/>
+            </w:tcBorders>
+            <w:shd w:val="clear" w:color="auto" w:fill="auto"/>
+            <w:tcMar>
+              <w:top w:w="72" w:type="dxa"/>
+              <w:left w:w="144" w:type="dxa"/>
+              <w:bottom w:w="72" w:type="dxa"/>
+              <w:right w:w="144" w:type="dxa"/>
+            </w:tcMar>
+            <w:hideMark/>
+          </w:tcPr>
+          <w:p>
+            <w:r>
+              <w:rPr>
+                <w:b/>
+                <w:bCs/>
+              </w:rPr>
+              <w:t>User information recording</w:t>
+            </w:r>
+          </w:p>
+        </w:tc>
+      </w:tr>
+      <w:tr>
+        <w:trPr>
+          <w:trHeight w:val="547"/>
+        </w:trPr>
+        <w:tc>
+          <w:tcPr>
+            <w:tcW w:w="9100" w:type="dxa"/>
+            <w:gridSpan w:val="4"/>
+            <w:tcBorders>
+              <w:top w:val="single" w:sz="8" w:space="0" w:color="000000"/>
+              <w:left w:val="single" w:sz="8" w:space="0" w:color="000000"/>
+              <w:bottom w:val="single" w:sz="8" w:space="0" w:color="000000"/>
+              <w:right w:val="single" w:sz="8" w:space="0" w:color="000000"/>
+            </w:tcBorders>
+            <w:shd w:val="clear" w:color="auto" w:fill="auto"/>
+            <w:tcMar>
+              <w:top w:w="72" w:type="dxa"/>
+              <w:left w:w="144" w:type="dxa"/>
+              <w:bottom w:w="72" w:type="dxa"/>
+              <w:right w:w="144" w:type="dxa"/>
+            </w:tcMar>
+            <w:hideMark/>
+          </w:tcPr>
+          <w:p>
+            <w:r>
+              <w:t xml:space="preserve">As a user, I </w:t>
+            </w:r>
+            <w:r>
+              <w:t>want to be able to get my information stored, so that I can be a part of public opinion graphs.</w:t>
+            </w:r>
+          </w:p>
+        </w:tc>
+      </w:tr>
+      <w:tr>
+        <w:trPr>
+          <w:trHeight w:val="1272"/>
+        </w:trPr>
+        <w:tc>
+          <w:tcPr>
+            <w:tcW w:w="9100" w:type="dxa"/>
+            <w:gridSpan w:val="4"/>
+            <w:tcBorders>
+              <w:top w:val="single" w:sz="8" w:space="0" w:color="000000"/>
+              <w:left w:val="single" w:sz="8" w:space="0" w:color="000000"/>
+              <w:bottom w:val="single" w:sz="8" w:space="0" w:color="000000"/>
+              <w:right w:val="single" w:sz="8" w:space="0" w:color="000000"/>
+            </w:tcBorders>
+            <w:shd w:val="clear" w:color="auto" w:fill="auto"/>
+            <w:tcMar>
+              <w:top w:w="72" w:type="dxa"/>
+              <w:left w:w="144" w:type="dxa"/>
+              <w:bottom w:w="72" w:type="dxa"/>
+              <w:right w:w="144" w:type="dxa"/>
+            </w:tcMar>
+            <w:hideMark/>
+          </w:tcPr>
+          <w:p>
+            <w:pPr>
+              <w:rPr>
+                <w:u w:val="single"/>
+              </w:rPr>
+            </w:pPr>
+            <w:r>
+              <w:rPr>
+                <w:u w:val="single"/>
+              </w:rPr>
+              <w:t>Acceptance criteria:</w:t>
+            </w:r>
+          </w:p>
+          <w:p>
+            <w:pPr>
+              <w:pStyle w:val="ListParagraph"/>
+              <w:numPr>
+                <w:ilvl w:val="0"/>
+                <w:numId w:val="8"/>
+              </w:numPr>
+            </w:pPr>
+            <w:r>
+              <w:t>User information is stored in a database.</w:t>
+            </w:r>
+          </w:p>
+          <w:p>
+            <w:pPr>
+              <w:pStyle w:val="ListParagraph"/>
+              <w:numPr>
+                <w:ilvl w:val="0"/>
+                <w:numId w:val="8"/>
+              </w:numPr>
+            </w:pPr>
+            <w:r>
+              <w:t>User information gets queried to form both public opinion graphs, but demographic opinion graphs as well.</w:t>
+            </w:r>
+          </w:p>
+          <w:p>
+            <w:pPr>
+              <w:pStyle w:val="ListParagraph"/>
+              <w:numPr>
+                <w:ilvl w:val="0"/>
+                <w:numId w:val="8"/>
+              </w:numPr>
+            </w:pPr>
+            <w:r>
+              <w:t>User information should be kept secure and private at all times.</w:t>
+            </w:r>
+          </w:p>
+        </w:tc>
+      </w:tr>
+      <w:tr>
+        <w:trPr>
+          <w:trHeight w:val="655"/>
+        </w:trPr>
+        <w:tc>
+          <w:tcPr>
+            <w:tcW w:w="9100" w:type="dxa"/>
+            <w:gridSpan w:val="4"/>
+            <w:tcBorders>
+              <w:top w:val="single" w:sz="8" w:space="0" w:color="000000"/>
+              <w:left w:val="single" w:sz="8" w:space="0" w:color="000000"/>
+              <w:bottom w:val="single" w:sz="8" w:space="0" w:color="000000"/>
+              <w:right w:val="single" w:sz="8" w:space="0" w:color="000000"/>
+            </w:tcBorders>
+            <w:shd w:val="clear" w:color="auto" w:fill="auto"/>
+            <w:tcMar>
+              <w:top w:w="72" w:type="dxa"/>
+              <w:left w:w="144" w:type="dxa"/>
+              <w:bottom w:w="72" w:type="dxa"/>
+              <w:right w:w="144" w:type="dxa"/>
+            </w:tcMar>
+            <w:hideMark/>
+          </w:tcPr>
+          <w:p>
+            <w:r>
+              <w:rPr>
+                <w:u w:val="single"/>
+              </w:rPr>
+              <w:t>Story source:</w:t>
+            </w:r>
+            <w:r>
+              <w:t xml:space="preserve">  SRS – FR9</w:t>
+            </w:r>
+          </w:p>
+        </w:tc>
+      </w:tr>
+      <w:tr>
+        <w:trPr>
+          <w:trHeight w:val="556"/>
+        </w:trPr>
+        <w:tc>
+          <w:tcPr>
+            <w:tcW w:w="2600" w:type="dxa"/>
+            <w:tcBorders>
+              <w:top w:val="single" w:sz="8" w:space="0" w:color="000000"/>
+              <w:left w:val="single" w:sz="8" w:space="0" w:color="000000"/>
+              <w:bottom w:val="single" w:sz="8" w:space="0" w:color="000000"/>
+              <w:right w:val="single" w:sz="8" w:space="0" w:color="000000"/>
+            </w:tcBorders>
+            <w:shd w:val="clear" w:color="auto" w:fill="auto"/>
+            <w:tcMar>
+              <w:top w:w="72" w:type="dxa"/>
+              <w:left w:w="144" w:type="dxa"/>
+              <w:bottom w:w="72" w:type="dxa"/>
+              <w:right w:w="144" w:type="dxa"/>
+            </w:tcMar>
+            <w:hideMark/>
+          </w:tcPr>
+          <w:p>
+            <w:r>
+              <w:rPr>
+                <w:u w:val="single"/>
+              </w:rPr>
+              <w:t xml:space="preserve">Estimate: </w:t>
+            </w:r>
+            <w:r>
+              <w:t xml:space="preserve"> 18 man-hours</w:t>
+            </w:r>
+          </w:p>
+        </w:tc>
+        <w:tc>
+          <w:tcPr>
+            <w:tcW w:w="1530" w:type="dxa"/>
+            <w:tcBorders>
+              <w:top w:val="single" w:sz="8" w:space="0" w:color="000000"/>
+              <w:left w:val="single" w:sz="8" w:space="0" w:color="000000"/>
+              <w:bottom w:val="single" w:sz="8" w:space="0" w:color="000000"/>
+              <w:right w:val="single" w:sz="8" w:space="0" w:color="000000"/>
+            </w:tcBorders>
+            <w:shd w:val="clear" w:color="auto" w:fill="auto"/>
+            <w:tcMar>
+              <w:top w:w="72" w:type="dxa"/>
+              <w:left w:w="144" w:type="dxa"/>
+              <w:bottom w:w="72" w:type="dxa"/>
+              <w:right w:w="144" w:type="dxa"/>
+            </w:tcMar>
+            <w:hideMark/>
+          </w:tcPr>
+          <w:p>
+            <w:r>
+              <w:rPr>
+                <w:u w:val="single"/>
+              </w:rPr>
+              <w:t xml:space="preserve">Risk: </w:t>
+            </w:r>
+            <w:r>
+              <w:t>High</w:t>
+            </w:r>
+          </w:p>
+        </w:tc>
+        <w:tc>
+          <w:tcPr>
+            <w:tcW w:w="2430" w:type="dxa"/>
+            <w:tcBorders>
+              <w:top w:val="single" w:sz="8" w:space="0" w:color="000000"/>
+              <w:left w:val="single" w:sz="8" w:space="0" w:color="000000"/>
+              <w:bottom w:val="single" w:sz="8" w:space="0" w:color="000000"/>
+              <w:right w:val="single" w:sz="8" w:space="0" w:color="000000"/>
+            </w:tcBorders>
+            <w:shd w:val="clear" w:color="auto" w:fill="auto"/>
+          </w:tcPr>
+          <w:p>
+            <w:r>
+              <w:t xml:space="preserve"> </w:t>
+            </w:r>
+            <w:r>
+              <w:rPr>
+                <w:u w:val="single"/>
+              </w:rPr>
+              <w:t>Value</w:t>
+            </w:r>
+            <w:r>
+              <w:t>: Medium</w:t>
+            </w:r>
+          </w:p>
+        </w:tc>
+        <w:tc>
+          <w:tcPr>
+            <w:tcW w:w="2540" w:type="dxa"/>
+            <w:tcBorders>
+              <w:top w:val="single" w:sz="8" w:space="0" w:color="000000"/>
+              <w:left w:val="single" w:sz="8" w:space="0" w:color="000000"/>
+              <w:bottom w:val="single" w:sz="8" w:space="0" w:color="000000"/>
+              <w:right w:val="single" w:sz="8" w:space="0" w:color="000000"/>
+            </w:tcBorders>
+            <w:shd w:val="clear" w:color="auto" w:fill="auto"/>
+            <w:tcMar>
+              <w:top w:w="72" w:type="dxa"/>
+              <w:left w:w="144" w:type="dxa"/>
+              <w:bottom w:w="72" w:type="dxa"/>
+              <w:right w:w="144" w:type="dxa"/>
+            </w:tcMar>
+            <w:hideMark/>
+          </w:tcPr>
+          <w:p>
+            <w:r>
+              <w:rPr>
+                <w:u w:val="single"/>
+              </w:rPr>
+              <w:t xml:space="preserve">Priority: </w:t>
+            </w:r>
+            <w:r>
+              <w:t>S</w:t>
+            </w:r>
+          </w:p>
+        </w:tc>
+      </w:tr>
+    </w:tbl>
+    <w:p/>
+    <w:p/>
+    <w:p/>
+    <w:tbl>
+      <w:tblPr>
+        <w:tblW w:w="9100" w:type="dxa"/>
+        <w:tblCellMar>
+          <w:left w:w="0" w:type="dxa"/>
+          <w:right w:w="0" w:type="dxa"/>
+        </w:tblCellMar>
+        <w:tblLook w:val="0420" w:firstRow="1" w:lastRow="0" w:firstColumn="0" w:lastColumn="0" w:noHBand="0" w:noVBand="1"/>
+      </w:tblPr>
+      <w:tblGrid>
+        <w:gridCol w:w="2600"/>
+        <w:gridCol w:w="1530"/>
+        <w:gridCol w:w="2430"/>
+        <w:gridCol w:w="2540"/>
+      </w:tblGrid>
+      <w:tr>
+        <w:trPr>
+          <w:trHeight w:val="628"/>
+        </w:trPr>
+        <w:tc>
+          <w:tcPr>
+            <w:tcW w:w="9100" w:type="dxa"/>
+            <w:gridSpan w:val="4"/>
+            <w:tcBorders>
+              <w:top w:val="single" w:sz="8" w:space="0" w:color="000000"/>
+              <w:left w:val="single" w:sz="8" w:space="0" w:color="000000"/>
+              <w:bottom w:val="single" w:sz="8" w:space="0" w:color="000000"/>
+              <w:right w:val="single" w:sz="8" w:space="0" w:color="000000"/>
+            </w:tcBorders>
+            <w:shd w:val="clear" w:color="auto" w:fill="auto"/>
+            <w:tcMar>
+              <w:top w:w="72" w:type="dxa"/>
+              <w:left w:w="144" w:type="dxa"/>
+              <w:bottom w:w="72" w:type="dxa"/>
+              <w:right w:w="144" w:type="dxa"/>
+            </w:tcMar>
+            <w:hideMark/>
+          </w:tcPr>
+          <w:p>
+            <w:r>
+              <w:rPr>
+                <w:b/>
+                <w:bCs/>
+              </w:rPr>
+              <w:lastRenderedPageBreak/>
+              <w:t>User voting information recording</w:t>
+            </w:r>
+          </w:p>
+        </w:tc>
+      </w:tr>
+      <w:tr>
+        <w:trPr>
+          <w:trHeight w:val="547"/>
+        </w:trPr>
+        <w:tc>
+          <w:tcPr>
+            <w:tcW w:w="9100" w:type="dxa"/>
+            <w:gridSpan w:val="4"/>
+            <w:tcBorders>
+              <w:top w:val="single" w:sz="8" w:space="0" w:color="000000"/>
+              <w:left w:val="single" w:sz="8" w:space="0" w:color="000000"/>
+              <w:bottom w:val="single" w:sz="8" w:space="0" w:color="000000"/>
+              <w:right w:val="single" w:sz="8" w:space="0" w:color="000000"/>
+            </w:tcBorders>
+            <w:shd w:val="clear" w:color="auto" w:fill="auto"/>
+            <w:tcMar>
+              <w:top w:w="72" w:type="dxa"/>
+              <w:left w:w="144" w:type="dxa"/>
+              <w:bottom w:w="72" w:type="dxa"/>
+              <w:right w:w="144" w:type="dxa"/>
+            </w:tcMar>
+            <w:hideMark/>
+          </w:tcPr>
+          <w:p>
+            <w:r>
+              <w:t xml:space="preserve">As a user, I </w:t>
+            </w:r>
+            <w:r>
+              <w:t>want to be able to get my votes stored, so that I can keep track of the votes I have casted so far.</w:t>
+            </w:r>
+          </w:p>
+        </w:tc>
+      </w:tr>
+      <w:tr>
+        <w:trPr>
+          <w:trHeight w:val="1272"/>
+        </w:trPr>
+        <w:tc>
+          <w:tcPr>
+            <w:tcW w:w="9100" w:type="dxa"/>
+            <w:gridSpan w:val="4"/>
+            <w:tcBorders>
+              <w:top w:val="single" w:sz="8" w:space="0" w:color="000000"/>
+              <w:left w:val="single" w:sz="8" w:space="0" w:color="000000"/>
+              <w:bottom w:val="single" w:sz="8" w:space="0" w:color="000000"/>
+              <w:right w:val="single" w:sz="8" w:space="0" w:color="000000"/>
+            </w:tcBorders>
+            <w:shd w:val="clear" w:color="auto" w:fill="auto"/>
+            <w:tcMar>
+              <w:top w:w="72" w:type="dxa"/>
+              <w:left w:w="144" w:type="dxa"/>
+              <w:bottom w:w="72" w:type="dxa"/>
+              <w:right w:w="144" w:type="dxa"/>
+            </w:tcMar>
+            <w:hideMark/>
+          </w:tcPr>
+          <w:p>
+            <w:pPr>
+              <w:rPr>
+                <w:u w:val="single"/>
+              </w:rPr>
+            </w:pPr>
+            <w:r>
+              <w:rPr>
+                <w:u w:val="single"/>
+              </w:rPr>
+              <w:t>Acceptance criteria:</w:t>
+            </w:r>
+          </w:p>
+          <w:p>
+            <w:pPr>
+              <w:pStyle w:val="ListParagraph"/>
+              <w:numPr>
+                <w:ilvl w:val="0"/>
+                <w:numId w:val="9"/>
+              </w:numPr>
+            </w:pPr>
+            <w:r>
+              <w:t>A record of votes is assigned to each user.</w:t>
+            </w:r>
+          </w:p>
+          <w:p>
+            <w:pPr>
+              <w:pStyle w:val="ListParagraph"/>
+              <w:numPr>
+                <w:ilvl w:val="0"/>
+                <w:numId w:val="9"/>
+              </w:numPr>
+            </w:pPr>
+            <w:r>
+              <w:t>Users can access the equivalent record to see how they have voted and also see the items they haven’t voted on.</w:t>
+            </w:r>
+          </w:p>
+          <w:p>
+            <w:pPr>
+              <w:pStyle w:val="ListParagraph"/>
+              <w:numPr>
+                <w:ilvl w:val="0"/>
+                <w:numId w:val="9"/>
+              </w:numPr>
+            </w:pPr>
+            <w:r>
+              <w:t>The records can be accessed to form public opinion maps over time.</w:t>
+            </w:r>
+          </w:p>
+        </w:tc>
+      </w:tr>
+      <w:tr>
+        <w:trPr>
+          <w:trHeight w:val="655"/>
+        </w:trPr>
+        <w:tc>
+          <w:tcPr>
+            <w:tcW w:w="9100" w:type="dxa"/>
+            <w:gridSpan w:val="4"/>
+            <w:tcBorders>
+              <w:top w:val="single" w:sz="8" w:space="0" w:color="000000"/>
+              <w:left w:val="single" w:sz="8" w:space="0" w:color="000000"/>
+              <w:bottom w:val="single" w:sz="8" w:space="0" w:color="000000"/>
+              <w:right w:val="single" w:sz="8" w:space="0" w:color="000000"/>
+            </w:tcBorders>
+            <w:shd w:val="clear" w:color="auto" w:fill="auto"/>
+            <w:tcMar>
+              <w:top w:w="72" w:type="dxa"/>
+              <w:left w:w="144" w:type="dxa"/>
+              <w:bottom w:w="72" w:type="dxa"/>
+              <w:right w:w="144" w:type="dxa"/>
+            </w:tcMar>
+            <w:hideMark/>
+          </w:tcPr>
+          <w:p>
+            <w:r>
+              <w:rPr>
+                <w:u w:val="single"/>
+              </w:rPr>
+              <w:t>Story source:</w:t>
+            </w:r>
+            <w:r>
+              <w:t xml:space="preserve">  SRS – FR10</w:t>
+            </w:r>
+          </w:p>
+        </w:tc>
+      </w:tr>
+      <w:tr>
+        <w:trPr>
+          <w:trHeight w:val="556"/>
+        </w:trPr>
+        <w:tc>
+          <w:tcPr>
+            <w:tcW w:w="2600" w:type="dxa"/>
+            <w:tcBorders>
+              <w:top w:val="single" w:sz="8" w:space="0" w:color="000000"/>
+              <w:left w:val="single" w:sz="8" w:space="0" w:color="000000"/>
+              <w:bottom w:val="single" w:sz="8" w:space="0" w:color="000000"/>
+              <w:right w:val="single" w:sz="8" w:space="0" w:color="000000"/>
+            </w:tcBorders>
+            <w:shd w:val="clear" w:color="auto" w:fill="auto"/>
+            <w:tcMar>
+              <w:top w:w="72" w:type="dxa"/>
+              <w:left w:w="144" w:type="dxa"/>
+              <w:bottom w:w="72" w:type="dxa"/>
+              <w:right w:w="144" w:type="dxa"/>
+            </w:tcMar>
+            <w:hideMark/>
+          </w:tcPr>
+          <w:p>
+            <w:r>
+              <w:rPr>
+                <w:u w:val="single"/>
+              </w:rPr>
+              <w:t xml:space="preserve">Estimate: </w:t>
+            </w:r>
+            <w:r>
+              <w:t xml:space="preserve"> 16 man-hours</w:t>
+            </w:r>
+          </w:p>
+        </w:tc>
+        <w:tc>
+          <w:tcPr>
+            <w:tcW w:w="1530" w:type="dxa"/>
+            <w:tcBorders>
+              <w:top w:val="single" w:sz="8" w:space="0" w:color="000000"/>
+              <w:left w:val="single" w:sz="8" w:space="0" w:color="000000"/>
+              <w:bottom w:val="single" w:sz="8" w:space="0" w:color="000000"/>
+              <w:right w:val="single" w:sz="8" w:space="0" w:color="000000"/>
+            </w:tcBorders>
+            <w:shd w:val="clear" w:color="auto" w:fill="auto"/>
+            <w:tcMar>
+              <w:top w:w="72" w:type="dxa"/>
+              <w:left w:w="144" w:type="dxa"/>
+              <w:bottom w:w="72" w:type="dxa"/>
+              <w:right w:w="144" w:type="dxa"/>
+            </w:tcMar>
+            <w:hideMark/>
+          </w:tcPr>
+          <w:p>
+            <w:r>
+              <w:rPr>
+                <w:u w:val="single"/>
+              </w:rPr>
+              <w:t xml:space="preserve">Risk: </w:t>
+            </w:r>
+            <w:r>
+              <w:t>Low</w:t>
+            </w:r>
+          </w:p>
+        </w:tc>
+        <w:tc>
+          <w:tcPr>
+            <w:tcW w:w="2430" w:type="dxa"/>
+            <w:tcBorders>
+              <w:top w:val="single" w:sz="8" w:space="0" w:color="000000"/>
+              <w:left w:val="single" w:sz="8" w:space="0" w:color="000000"/>
+              <w:bottom w:val="single" w:sz="8" w:space="0" w:color="000000"/>
+              <w:right w:val="single" w:sz="8" w:space="0" w:color="000000"/>
+            </w:tcBorders>
+            <w:shd w:val="clear" w:color="auto" w:fill="auto"/>
+          </w:tcPr>
+          <w:p>
+            <w:r>
+              <w:t xml:space="preserve"> </w:t>
+            </w:r>
+            <w:r>
+              <w:rPr>
+                <w:u w:val="single"/>
+              </w:rPr>
+              <w:t>Value</w:t>
+            </w:r>
+            <w:r>
+              <w:t>: Low</w:t>
+            </w:r>
+          </w:p>
+        </w:tc>
+        <w:tc>
+          <w:tcPr>
+            <w:tcW w:w="2540" w:type="dxa"/>
+            <w:tcBorders>
+              <w:top w:val="single" w:sz="8" w:space="0" w:color="000000"/>
+              <w:left w:val="single" w:sz="8" w:space="0" w:color="000000"/>
+              <w:bottom w:val="single" w:sz="8" w:space="0" w:color="000000"/>
+              <w:right w:val="single" w:sz="8" w:space="0" w:color="000000"/>
+            </w:tcBorders>
+            <w:shd w:val="clear" w:color="auto" w:fill="auto"/>
+            <w:tcMar>
+              <w:top w:w="72" w:type="dxa"/>
+              <w:left w:w="144" w:type="dxa"/>
+              <w:bottom w:w="72" w:type="dxa"/>
+              <w:right w:w="144" w:type="dxa"/>
+            </w:tcMar>
+            <w:hideMark/>
+          </w:tcPr>
+          <w:p>
+            <w:r>
+              <w:rPr>
+                <w:u w:val="single"/>
+              </w:rPr>
+              <w:t xml:space="preserve">Priority: </w:t>
+            </w:r>
+            <w:r>
+              <w:t>C</w:t>
+            </w:r>
+          </w:p>
+        </w:tc>
+      </w:tr>
+    </w:tbl>
+    <w:p/>
+    <w:tbl>
+      <w:tblPr>
+        <w:tblW w:w="9100" w:type="dxa"/>
+        <w:tblCellMar>
+          <w:left w:w="0" w:type="dxa"/>
+          <w:right w:w="0" w:type="dxa"/>
+        </w:tblCellMar>
+        <w:tblLook w:val="0420" w:firstRow="1" w:lastRow="0" w:firstColumn="0" w:lastColumn="0" w:noHBand="0" w:noVBand="1"/>
+      </w:tblPr>
+      <w:tblGrid>
+        <w:gridCol w:w="2600"/>
+        <w:gridCol w:w="1530"/>
+        <w:gridCol w:w="2430"/>
+        <w:gridCol w:w="2540"/>
+      </w:tblGrid>
+      <w:tr>
+        <w:trPr>
+          <w:trHeight w:val="628"/>
+        </w:trPr>
+        <w:tc>
+          <w:tcPr>
+            <w:tcW w:w="9100" w:type="dxa"/>
+            <w:gridSpan w:val="4"/>
+            <w:tcBorders>
+              <w:top w:val="single" w:sz="8" w:space="0" w:color="000000"/>
+              <w:left w:val="single" w:sz="8" w:space="0" w:color="000000"/>
+              <w:bottom w:val="single" w:sz="8" w:space="0" w:color="000000"/>
+              <w:right w:val="single" w:sz="8" w:space="0" w:color="000000"/>
+            </w:tcBorders>
+            <w:shd w:val="clear" w:color="auto" w:fill="auto"/>
+            <w:tcMar>
+              <w:top w:w="72" w:type="dxa"/>
+              <w:left w:w="144" w:type="dxa"/>
+              <w:bottom w:w="72" w:type="dxa"/>
+              <w:right w:w="144" w:type="dxa"/>
+            </w:tcMar>
+            <w:hideMark/>
+          </w:tcPr>
+          <w:p>
+            <w:r>
+              <w:rPr>
+                <w:b/>
+                <w:bCs/>
+              </w:rPr>
+              <w:t>User accessibility</w:t>
+            </w:r>
+          </w:p>
+        </w:tc>
+      </w:tr>
+      <w:tr>
+        <w:trPr>
+          <w:trHeight w:val="547"/>
+        </w:trPr>
+        <w:tc>
+          <w:tcPr>
+            <w:tcW w:w="9100" w:type="dxa"/>
+            <w:gridSpan w:val="4"/>
+            <w:tcBorders>
+              <w:top w:val="single" w:sz="8" w:space="0" w:color="000000"/>
+              <w:left w:val="single" w:sz="8" w:space="0" w:color="000000"/>
+              <w:bottom w:val="single" w:sz="8" w:space="0" w:color="000000"/>
+              <w:right w:val="single" w:sz="8" w:space="0" w:color="000000"/>
+            </w:tcBorders>
+            <w:shd w:val="clear" w:color="auto" w:fill="auto"/>
+            <w:tcMar>
+              <w:top w:w="72" w:type="dxa"/>
+              <w:left w:w="144" w:type="dxa"/>
+              <w:bottom w:w="72" w:type="dxa"/>
+              <w:right w:w="144" w:type="dxa"/>
+            </w:tcMar>
+            <w:hideMark/>
+          </w:tcPr>
+          <w:p>
+            <w:r>
+              <w:t xml:space="preserve">As a user, I </w:t>
+            </w:r>
+            <w:r>
+              <w:t>want to be able to access easily the app via multiple platforms, so that I face no difficulties using it.</w:t>
+            </w:r>
+          </w:p>
+        </w:tc>
+      </w:tr>
+      <w:tr>
+        <w:trPr>
+          <w:trHeight w:val="1272"/>
+        </w:trPr>
+        <w:tc>
+          <w:tcPr>
+            <w:tcW w:w="9100" w:type="dxa"/>
+            <w:gridSpan w:val="4"/>
+            <w:tcBorders>
+              <w:top w:val="single" w:sz="8" w:space="0" w:color="000000"/>
+              <w:left w:val="single" w:sz="8" w:space="0" w:color="000000"/>
+              <w:bottom w:val="single" w:sz="8" w:space="0" w:color="000000"/>
+              <w:right w:val="single" w:sz="8" w:space="0" w:color="000000"/>
+            </w:tcBorders>
+            <w:shd w:val="clear" w:color="auto" w:fill="auto"/>
+            <w:tcMar>
+              <w:top w:w="72" w:type="dxa"/>
+              <w:left w:w="144" w:type="dxa"/>
+              <w:bottom w:w="72" w:type="dxa"/>
+              <w:right w:w="144" w:type="dxa"/>
+            </w:tcMar>
+            <w:hideMark/>
+          </w:tcPr>
+          <w:p>
+            <w:pPr>
+              <w:rPr>
+                <w:u w:val="single"/>
+              </w:rPr>
+            </w:pPr>
+            <w:r>
+              <w:rPr>
+                <w:u w:val="single"/>
+              </w:rPr>
+              <w:t>Acceptance criteria:</w:t>
+            </w:r>
+          </w:p>
+          <w:p>
+            <w:pPr>
+              <w:pStyle w:val="ListParagraph"/>
+              <w:numPr>
+                <w:ilvl w:val="0"/>
+                <w:numId w:val="10"/>
+              </w:numPr>
+            </w:pPr>
+            <w:r>
+              <w:t>The application will be implemented for both Android and iOS.</w:t>
+            </w:r>
+          </w:p>
+          <w:p>
+            <w:pPr>
+              <w:pStyle w:val="ListParagraph"/>
+              <w:numPr>
+                <w:ilvl w:val="0"/>
+                <w:numId w:val="10"/>
+              </w:numPr>
+            </w:pPr>
+            <w:r>
+              <w:t>The application will have a corresponding equivalent web platform where users can have access to the same functionalities that the original application provides.</w:t>
+            </w:r>
+          </w:p>
+          <w:p>
+            <w:pPr>
+              <w:pStyle w:val="ListParagraph"/>
+              <w:numPr>
+                <w:ilvl w:val="0"/>
+                <w:numId w:val="10"/>
+              </w:numPr>
+            </w:pPr>
+            <w:r>
+              <w:t>User can keep one account and sign in with it from all the available platforms, without new registration required.</w:t>
+            </w:r>
+          </w:p>
+        </w:tc>
+      </w:tr>
+      <w:tr>
+        <w:trPr>
+          <w:trHeight w:val="655"/>
+        </w:trPr>
+        <w:tc>
+          <w:tcPr>
+            <w:tcW w:w="9100" w:type="dxa"/>
+            <w:gridSpan w:val="4"/>
+            <w:tcBorders>
+              <w:top w:val="single" w:sz="8" w:space="0" w:color="000000"/>
+              <w:left w:val="single" w:sz="8" w:space="0" w:color="000000"/>
+              <w:bottom w:val="single" w:sz="8" w:space="0" w:color="000000"/>
+              <w:right w:val="single" w:sz="8" w:space="0" w:color="000000"/>
+            </w:tcBorders>
+            <w:shd w:val="clear" w:color="auto" w:fill="auto"/>
+            <w:tcMar>
+              <w:top w:w="72" w:type="dxa"/>
+              <w:left w:w="144" w:type="dxa"/>
+              <w:bottom w:w="72" w:type="dxa"/>
+              <w:right w:w="144" w:type="dxa"/>
+            </w:tcMar>
+            <w:hideMark/>
+          </w:tcPr>
+          <w:p>
+            <w:r>
+              <w:rPr>
+                <w:u w:val="single"/>
+              </w:rPr>
+              <w:t>Story source:</w:t>
+            </w:r>
+            <w:r>
+              <w:t xml:space="preserve">  SRS – NR1</w:t>
+            </w:r>
+          </w:p>
+        </w:tc>
+      </w:tr>
+      <w:tr>
+        <w:trPr>
+          <w:trHeight w:val="556"/>
+        </w:trPr>
+        <w:tc>
+          <w:tcPr>
+            <w:tcW w:w="2600" w:type="dxa"/>
+            <w:tcBorders>
+              <w:top w:val="single" w:sz="8" w:space="0" w:color="000000"/>
+              <w:left w:val="single" w:sz="8" w:space="0" w:color="000000"/>
+              <w:bottom w:val="single" w:sz="8" w:space="0" w:color="000000"/>
+              <w:right w:val="single" w:sz="8" w:space="0" w:color="000000"/>
+            </w:tcBorders>
+            <w:shd w:val="clear" w:color="auto" w:fill="auto"/>
+            <w:tcMar>
+              <w:top w:w="72" w:type="dxa"/>
+              <w:left w:w="144" w:type="dxa"/>
+              <w:bottom w:w="72" w:type="dxa"/>
+              <w:right w:w="144" w:type="dxa"/>
+            </w:tcMar>
+            <w:hideMark/>
+          </w:tcPr>
+          <w:p>
+            <w:r>
+              <w:rPr>
+                <w:u w:val="single"/>
+              </w:rPr>
+              <w:t xml:space="preserve">Estimate: </w:t>
+            </w:r>
+            <w:r>
+              <w:t xml:space="preserve"> 20 man-hours</w:t>
+            </w:r>
+          </w:p>
+        </w:tc>
+        <w:tc>
+          <w:tcPr>
+            <w:tcW w:w="1530" w:type="dxa"/>
+            <w:tcBorders>
+              <w:top w:val="single" w:sz="8" w:space="0" w:color="000000"/>
+              <w:left w:val="single" w:sz="8" w:space="0" w:color="000000"/>
+              <w:bottom w:val="single" w:sz="8" w:space="0" w:color="000000"/>
+              <w:right w:val="single" w:sz="8" w:space="0" w:color="000000"/>
+            </w:tcBorders>
+            <w:shd w:val="clear" w:color="auto" w:fill="auto"/>
+            <w:tcMar>
+              <w:top w:w="72" w:type="dxa"/>
+              <w:left w:w="144" w:type="dxa"/>
+              <w:bottom w:w="72" w:type="dxa"/>
+              <w:right w:w="144" w:type="dxa"/>
+            </w:tcMar>
+            <w:hideMark/>
+          </w:tcPr>
+          <w:p>
+            <w:r>
+              <w:rPr>
+                <w:u w:val="single"/>
+              </w:rPr>
+              <w:t xml:space="preserve">Risk: </w:t>
+            </w:r>
+            <w:r>
+              <w:t>Low</w:t>
+            </w:r>
+          </w:p>
+        </w:tc>
+        <w:tc>
+          <w:tcPr>
+            <w:tcW w:w="2430" w:type="dxa"/>
+            <w:tcBorders>
+              <w:top w:val="single" w:sz="8" w:space="0" w:color="000000"/>
+              <w:left w:val="single" w:sz="8" w:space="0" w:color="000000"/>
+              <w:bottom w:val="single" w:sz="8" w:space="0" w:color="000000"/>
+              <w:right w:val="single" w:sz="8" w:space="0" w:color="000000"/>
+            </w:tcBorders>
+            <w:shd w:val="clear" w:color="auto" w:fill="auto"/>
+          </w:tcPr>
+          <w:p>
+            <w:r>
+              <w:t xml:space="preserve"> </w:t>
+            </w:r>
+            <w:r>
+              <w:rPr>
+                <w:u w:val="single"/>
+              </w:rPr>
+              <w:t>Value</w:t>
+            </w:r>
+            <w:r>
+              <w:t>: Medium</w:t>
+            </w:r>
+          </w:p>
+        </w:tc>
+        <w:tc>
+          <w:tcPr>
+            <w:tcW w:w="2540" w:type="dxa"/>
+            <w:tcBorders>
+              <w:top w:val="single" w:sz="8" w:space="0" w:color="000000"/>
+              <w:left w:val="single" w:sz="8" w:space="0" w:color="000000"/>
+              <w:bottom w:val="single" w:sz="8" w:space="0" w:color="000000"/>
+              <w:right w:val="single" w:sz="8" w:space="0" w:color="000000"/>
+            </w:tcBorders>
+            <w:shd w:val="clear" w:color="auto" w:fill="auto"/>
+            <w:tcMar>
+              <w:top w:w="72" w:type="dxa"/>
+              <w:left w:w="144" w:type="dxa"/>
+              <w:bottom w:w="72" w:type="dxa"/>
+              <w:right w:w="144" w:type="dxa"/>
+            </w:tcMar>
+            <w:hideMark/>
+          </w:tcPr>
+          <w:p>
+            <w:r>
+              <w:rPr>
+                <w:u w:val="single"/>
+              </w:rPr>
+              <w:t xml:space="preserve">Priority: </w:t>
+            </w:r>
+            <w:r>
+              <w:t>S</w:t>
+            </w:r>
+          </w:p>
+        </w:tc>
+      </w:tr>
+    </w:tbl>
+    <w:p/>
+    <w:p/>
+    <w:p>
+      <w:bookmarkStart w:id="0" w:name="_GoBack"/>
+      <w:bookmarkEnd w:id="0"/>
+    </w:p>
     <w:sectPr>
       <w:pgSz w:w="12240" w:h="15840"/>
       <w:pgMar w:top="1440" w:right="1440" w:bottom="1440" w:left="1440" w:header="720" w:footer="720" w:gutter="0"/>
@@ -1313,6 +2514,92 @@
     </w:lvl>
   </w:abstractNum>
   <w:abstractNum w:abstractNumId="1" w15:restartNumberingAfterBreak="0">
+    <w:nsid w:val="2AC328D2"/>
+    <w:multiLevelType w:val="hybridMultilevel"/>
+    <w:tmpl w:val="EBDAC596"/>
+    <w:lvl w:ilvl="0" w:tplc="0409000F">
+      <w:start w:val="1"/>
+      <w:numFmt w:val="decimal"/>
+      <w:lvlText w:val="%1."/>
+      <w:lvlJc w:val="left"/>
+      <w:pPr>
+        <w:ind w:left="720" w:hanging="360"/>
+      </w:pPr>
+    </w:lvl>
+    <w:lvl w:ilvl="1" w:tplc="04090019" w:tentative="1">
+      <w:start w:val="1"/>
+      <w:numFmt w:val="lowerLetter"/>
+      <w:lvlText w:val="%2."/>
+      <w:lvlJc w:val="left"/>
+      <w:pPr>
+        <w:ind w:left="1440" w:hanging="360"/>
+      </w:pPr>
+    </w:lvl>
+    <w:lvl w:ilvl="2" w:tplc="0409001B" w:tentative="1">
+      <w:start w:val="1"/>
+      <w:numFmt w:val="lowerRoman"/>
+      <w:lvlText w:val="%3."/>
+      <w:lvlJc w:val="right"/>
+      <w:pPr>
+        <w:ind w:left="2160" w:hanging="180"/>
+      </w:pPr>
+    </w:lvl>
+    <w:lvl w:ilvl="3" w:tplc="0409000F" w:tentative="1">
+      <w:start w:val="1"/>
+      <w:numFmt w:val="decimal"/>
+      <w:lvlText w:val="%4."/>
+      <w:lvlJc w:val="left"/>
+      <w:pPr>
+        <w:ind w:left="2880" w:hanging="360"/>
+      </w:pPr>
+    </w:lvl>
+    <w:lvl w:ilvl="4" w:tplc="04090019" w:tentative="1">
+      <w:start w:val="1"/>
+      <w:numFmt w:val="lowerLetter"/>
+      <w:lvlText w:val="%5."/>
+      <w:lvlJc w:val="left"/>
+      <w:pPr>
+        <w:ind w:left="3600" w:hanging="360"/>
+      </w:pPr>
+    </w:lvl>
+    <w:lvl w:ilvl="5" w:tplc="0409001B" w:tentative="1">
+      <w:start w:val="1"/>
+      <w:numFmt w:val="lowerRoman"/>
+      <w:lvlText w:val="%6."/>
+      <w:lvlJc w:val="right"/>
+      <w:pPr>
+        <w:ind w:left="4320" w:hanging="180"/>
+      </w:pPr>
+    </w:lvl>
+    <w:lvl w:ilvl="6" w:tplc="0409000F" w:tentative="1">
+      <w:start w:val="1"/>
+      <w:numFmt w:val="decimal"/>
+      <w:lvlText w:val="%7."/>
+      <w:lvlJc w:val="left"/>
+      <w:pPr>
+        <w:ind w:left="5040" w:hanging="360"/>
+      </w:pPr>
+    </w:lvl>
+    <w:lvl w:ilvl="7" w:tplc="04090019" w:tentative="1">
+      <w:start w:val="1"/>
+      <w:numFmt w:val="lowerLetter"/>
+      <w:lvlText w:val="%8."/>
+      <w:lvlJc w:val="left"/>
+      <w:pPr>
+        <w:ind w:left="5760" w:hanging="360"/>
+      </w:pPr>
+    </w:lvl>
+    <w:lvl w:ilvl="8" w:tplc="0409001B" w:tentative="1">
+      <w:start w:val="1"/>
+      <w:numFmt w:val="lowerRoman"/>
+      <w:lvlText w:val="%9."/>
+      <w:lvlJc w:val="right"/>
+      <w:pPr>
+        <w:ind w:left="6480" w:hanging="180"/>
+      </w:pPr>
+    </w:lvl>
+  </w:abstractNum>
+  <w:abstractNum w:abstractNumId="2" w15:restartNumberingAfterBreak="0">
     <w:nsid w:val="2D55508B"/>
     <w:multiLevelType w:val="hybridMultilevel"/>
     <w:tmpl w:val="EBDAC596"/>
@@ -1398,7 +2685,7 @@
       </w:pPr>
     </w:lvl>
   </w:abstractNum>
-  <w:abstractNum w:abstractNumId="2" w15:restartNumberingAfterBreak="0">
+  <w:abstractNum w:abstractNumId="3" w15:restartNumberingAfterBreak="0">
     <w:nsid w:val="2E7867FC"/>
     <w:multiLevelType w:val="hybridMultilevel"/>
     <w:tmpl w:val="F11EB5BE"/>
@@ -1484,7 +2771,7 @@
       </w:pPr>
     </w:lvl>
   </w:abstractNum>
-  <w:abstractNum w:abstractNumId="3" w15:restartNumberingAfterBreak="0">
+  <w:abstractNum w:abstractNumId="4" w15:restartNumberingAfterBreak="0">
     <w:nsid w:val="4380526D"/>
     <w:multiLevelType w:val="hybridMultilevel"/>
     <w:tmpl w:val="EBDAC596"/>
@@ -1570,7 +2857,93 @@
       </w:pPr>
     </w:lvl>
   </w:abstractNum>
-  <w:abstractNum w:abstractNumId="4" w15:restartNumberingAfterBreak="0">
+  <w:abstractNum w:abstractNumId="5" w15:restartNumberingAfterBreak="0">
+    <w:nsid w:val="47AB3AE4"/>
+    <w:multiLevelType w:val="hybridMultilevel"/>
+    <w:tmpl w:val="EBDAC596"/>
+    <w:lvl w:ilvl="0" w:tplc="0409000F">
+      <w:start w:val="1"/>
+      <w:numFmt w:val="decimal"/>
+      <w:lvlText w:val="%1."/>
+      <w:lvlJc w:val="left"/>
+      <w:pPr>
+        <w:ind w:left="720" w:hanging="360"/>
+      </w:pPr>
+    </w:lvl>
+    <w:lvl w:ilvl="1" w:tplc="04090019" w:tentative="1">
+      <w:start w:val="1"/>
+      <w:numFmt w:val="lowerLetter"/>
+      <w:lvlText w:val="%2."/>
+      <w:lvlJc w:val="left"/>
+      <w:pPr>
+        <w:ind w:left="1440" w:hanging="360"/>
+      </w:pPr>
+    </w:lvl>
+    <w:lvl w:ilvl="2" w:tplc="0409001B" w:tentative="1">
+      <w:start w:val="1"/>
+      <w:numFmt w:val="lowerRoman"/>
+      <w:lvlText w:val="%3."/>
+      <w:lvlJc w:val="right"/>
+      <w:pPr>
+        <w:ind w:left="2160" w:hanging="180"/>
+      </w:pPr>
+    </w:lvl>
+    <w:lvl w:ilvl="3" w:tplc="0409000F" w:tentative="1">
+      <w:start w:val="1"/>
+      <w:numFmt w:val="decimal"/>
+      <w:lvlText w:val="%4."/>
+      <w:lvlJc w:val="left"/>
+      <w:pPr>
+        <w:ind w:left="2880" w:hanging="360"/>
+      </w:pPr>
+    </w:lvl>
+    <w:lvl w:ilvl="4" w:tplc="04090019" w:tentative="1">
+      <w:start w:val="1"/>
+      <w:numFmt w:val="lowerLetter"/>
+      <w:lvlText w:val="%5."/>
+      <w:lvlJc w:val="left"/>
+      <w:pPr>
+        <w:ind w:left="3600" w:hanging="360"/>
+      </w:pPr>
+    </w:lvl>
+    <w:lvl w:ilvl="5" w:tplc="0409001B" w:tentative="1">
+      <w:start w:val="1"/>
+      <w:numFmt w:val="lowerRoman"/>
+      <w:lvlText w:val="%6."/>
+      <w:lvlJc w:val="right"/>
+      <w:pPr>
+        <w:ind w:left="4320" w:hanging="180"/>
+      </w:pPr>
+    </w:lvl>
+    <w:lvl w:ilvl="6" w:tplc="0409000F" w:tentative="1">
+      <w:start w:val="1"/>
+      <w:numFmt w:val="decimal"/>
+      <w:lvlText w:val="%7."/>
+      <w:lvlJc w:val="left"/>
+      <w:pPr>
+        <w:ind w:left="5040" w:hanging="360"/>
+      </w:pPr>
+    </w:lvl>
+    <w:lvl w:ilvl="7" w:tplc="04090019" w:tentative="1">
+      <w:start w:val="1"/>
+      <w:numFmt w:val="lowerLetter"/>
+      <w:lvlText w:val="%8."/>
+      <w:lvlJc w:val="left"/>
+      <w:pPr>
+        <w:ind w:left="5760" w:hanging="360"/>
+      </w:pPr>
+    </w:lvl>
+    <w:lvl w:ilvl="8" w:tplc="0409001B" w:tentative="1">
+      <w:start w:val="1"/>
+      <w:numFmt w:val="lowerRoman"/>
+      <w:lvlText w:val="%9."/>
+      <w:lvlJc w:val="right"/>
+      <w:pPr>
+        <w:ind w:left="6480" w:hanging="180"/>
+      </w:pPr>
+    </w:lvl>
+  </w:abstractNum>
+  <w:abstractNum w:abstractNumId="6" w15:restartNumberingAfterBreak="0">
     <w:nsid w:val="4ABC582D"/>
     <w:multiLevelType w:val="hybridMultilevel"/>
     <w:tmpl w:val="EBDAC596"/>
@@ -1656,7 +3029,7 @@
       </w:pPr>
     </w:lvl>
   </w:abstractNum>
-  <w:abstractNum w:abstractNumId="5" w15:restartNumberingAfterBreak="0">
+  <w:abstractNum w:abstractNumId="7" w15:restartNumberingAfterBreak="0">
     <w:nsid w:val="62360140"/>
     <w:multiLevelType w:val="hybridMultilevel"/>
     <w:tmpl w:val="6574A128"/>
@@ -1769,23 +3142,207 @@
       </w:pPr>
     </w:lvl>
   </w:abstractNum>
+  <w:abstractNum w:abstractNumId="8" w15:restartNumberingAfterBreak="0">
+    <w:nsid w:val="660921EF"/>
+    <w:multiLevelType w:val="hybridMultilevel"/>
+    <w:tmpl w:val="EBDAC596"/>
+    <w:lvl w:ilvl="0" w:tplc="0409000F">
+      <w:start w:val="1"/>
+      <w:numFmt w:val="decimal"/>
+      <w:lvlText w:val="%1."/>
+      <w:lvlJc w:val="left"/>
+      <w:pPr>
+        <w:ind w:left="720" w:hanging="360"/>
+      </w:pPr>
+    </w:lvl>
+    <w:lvl w:ilvl="1" w:tplc="04090019" w:tentative="1">
+      <w:start w:val="1"/>
+      <w:numFmt w:val="lowerLetter"/>
+      <w:lvlText w:val="%2."/>
+      <w:lvlJc w:val="left"/>
+      <w:pPr>
+        <w:ind w:left="1440" w:hanging="360"/>
+      </w:pPr>
+    </w:lvl>
+    <w:lvl w:ilvl="2" w:tplc="0409001B" w:tentative="1">
+      <w:start w:val="1"/>
+      <w:numFmt w:val="lowerRoman"/>
+      <w:lvlText w:val="%3."/>
+      <w:lvlJc w:val="right"/>
+      <w:pPr>
+        <w:ind w:left="2160" w:hanging="180"/>
+      </w:pPr>
+    </w:lvl>
+    <w:lvl w:ilvl="3" w:tplc="0409000F" w:tentative="1">
+      <w:start w:val="1"/>
+      <w:numFmt w:val="decimal"/>
+      <w:lvlText w:val="%4."/>
+      <w:lvlJc w:val="left"/>
+      <w:pPr>
+        <w:ind w:left="2880" w:hanging="360"/>
+      </w:pPr>
+    </w:lvl>
+    <w:lvl w:ilvl="4" w:tplc="04090019" w:tentative="1">
+      <w:start w:val="1"/>
+      <w:numFmt w:val="lowerLetter"/>
+      <w:lvlText w:val="%5."/>
+      <w:lvlJc w:val="left"/>
+      <w:pPr>
+        <w:ind w:left="3600" w:hanging="360"/>
+      </w:pPr>
+    </w:lvl>
+    <w:lvl w:ilvl="5" w:tplc="0409001B" w:tentative="1">
+      <w:start w:val="1"/>
+      <w:numFmt w:val="lowerRoman"/>
+      <w:lvlText w:val="%6."/>
+      <w:lvlJc w:val="right"/>
+      <w:pPr>
+        <w:ind w:left="4320" w:hanging="180"/>
+      </w:pPr>
+    </w:lvl>
+    <w:lvl w:ilvl="6" w:tplc="0409000F" w:tentative="1">
+      <w:start w:val="1"/>
+      <w:numFmt w:val="decimal"/>
+      <w:lvlText w:val="%7."/>
+      <w:lvlJc w:val="left"/>
+      <w:pPr>
+        <w:ind w:left="5040" w:hanging="360"/>
+      </w:pPr>
+    </w:lvl>
+    <w:lvl w:ilvl="7" w:tplc="04090019" w:tentative="1">
+      <w:start w:val="1"/>
+      <w:numFmt w:val="lowerLetter"/>
+      <w:lvlText w:val="%8."/>
+      <w:lvlJc w:val="left"/>
+      <w:pPr>
+        <w:ind w:left="5760" w:hanging="360"/>
+      </w:pPr>
+    </w:lvl>
+    <w:lvl w:ilvl="8" w:tplc="0409001B" w:tentative="1">
+      <w:start w:val="1"/>
+      <w:numFmt w:val="lowerRoman"/>
+      <w:lvlText w:val="%9."/>
+      <w:lvlJc w:val="right"/>
+      <w:pPr>
+        <w:ind w:left="6480" w:hanging="180"/>
+      </w:pPr>
+    </w:lvl>
+  </w:abstractNum>
+  <w:abstractNum w:abstractNumId="9" w15:restartNumberingAfterBreak="0">
+    <w:nsid w:val="673A5EFF"/>
+    <w:multiLevelType w:val="hybridMultilevel"/>
+    <w:tmpl w:val="EBDAC596"/>
+    <w:lvl w:ilvl="0" w:tplc="0409000F">
+      <w:start w:val="1"/>
+      <w:numFmt w:val="decimal"/>
+      <w:lvlText w:val="%1."/>
+      <w:lvlJc w:val="left"/>
+      <w:pPr>
+        <w:ind w:left="720" w:hanging="360"/>
+      </w:pPr>
+    </w:lvl>
+    <w:lvl w:ilvl="1" w:tplc="04090019" w:tentative="1">
+      <w:start w:val="1"/>
+      <w:numFmt w:val="lowerLetter"/>
+      <w:lvlText w:val="%2."/>
+      <w:lvlJc w:val="left"/>
+      <w:pPr>
+        <w:ind w:left="1440" w:hanging="360"/>
+      </w:pPr>
+    </w:lvl>
+    <w:lvl w:ilvl="2" w:tplc="0409001B" w:tentative="1">
+      <w:start w:val="1"/>
+      <w:numFmt w:val="lowerRoman"/>
+      <w:lvlText w:val="%3."/>
+      <w:lvlJc w:val="right"/>
+      <w:pPr>
+        <w:ind w:left="2160" w:hanging="180"/>
+      </w:pPr>
+    </w:lvl>
+    <w:lvl w:ilvl="3" w:tplc="0409000F" w:tentative="1">
+      <w:start w:val="1"/>
+      <w:numFmt w:val="decimal"/>
+      <w:lvlText w:val="%4."/>
+      <w:lvlJc w:val="left"/>
+      <w:pPr>
+        <w:ind w:left="2880" w:hanging="360"/>
+      </w:pPr>
+    </w:lvl>
+    <w:lvl w:ilvl="4" w:tplc="04090019" w:tentative="1">
+      <w:start w:val="1"/>
+      <w:numFmt w:val="lowerLetter"/>
+      <w:lvlText w:val="%5."/>
+      <w:lvlJc w:val="left"/>
+      <w:pPr>
+        <w:ind w:left="3600" w:hanging="360"/>
+      </w:pPr>
+    </w:lvl>
+    <w:lvl w:ilvl="5" w:tplc="0409001B" w:tentative="1">
+      <w:start w:val="1"/>
+      <w:numFmt w:val="lowerRoman"/>
+      <w:lvlText w:val="%6."/>
+      <w:lvlJc w:val="right"/>
+      <w:pPr>
+        <w:ind w:left="4320" w:hanging="180"/>
+      </w:pPr>
+    </w:lvl>
+    <w:lvl w:ilvl="6" w:tplc="0409000F" w:tentative="1">
+      <w:start w:val="1"/>
+      <w:numFmt w:val="decimal"/>
+      <w:lvlText w:val="%7."/>
+      <w:lvlJc w:val="left"/>
+      <w:pPr>
+        <w:ind w:left="5040" w:hanging="360"/>
+      </w:pPr>
+    </w:lvl>
+    <w:lvl w:ilvl="7" w:tplc="04090019" w:tentative="1">
+      <w:start w:val="1"/>
+      <w:numFmt w:val="lowerLetter"/>
+      <w:lvlText w:val="%8."/>
+      <w:lvlJc w:val="left"/>
+      <w:pPr>
+        <w:ind w:left="5760" w:hanging="360"/>
+      </w:pPr>
+    </w:lvl>
+    <w:lvl w:ilvl="8" w:tplc="0409001B" w:tentative="1">
+      <w:start w:val="1"/>
+      <w:numFmt w:val="lowerRoman"/>
+      <w:lvlText w:val="%9."/>
+      <w:lvlJc w:val="right"/>
+      <w:pPr>
+        <w:ind w:left="6480" w:hanging="180"/>
+      </w:pPr>
+    </w:lvl>
+  </w:abstractNum>
   <w:num w:numId="1">
-    <w:abstractNumId w:val="5"/>
+    <w:abstractNumId w:val="7"/>
   </w:num>
   <w:num w:numId="2">
     <w:abstractNumId w:val="0"/>
   </w:num>
   <w:num w:numId="3">
+    <w:abstractNumId w:val="3"/>
+  </w:num>
+  <w:num w:numId="4">
+    <w:abstractNumId w:val="6"/>
+  </w:num>
+  <w:num w:numId="5">
+    <w:abstractNumId w:val="4"/>
+  </w:num>
+  <w:num w:numId="6">
     <w:abstractNumId w:val="2"/>
   </w:num>
-  <w:num w:numId="4">
-    <w:abstractNumId w:val="4"/>
+  <w:num w:numId="7">
+    <w:abstractNumId w:val="5"/>
   </w:num>
-  <w:num w:numId="5">
-    <w:abstractNumId w:val="3"/>
+  <w:num w:numId="8">
+    <w:abstractNumId w:val="9"/>
   </w:num>
-  <w:num w:numId="6">
+  <w:num w:numId="9">
     <w:abstractNumId w:val="1"/>
+  </w:num>
+  <w:num w:numId="10">
+    <w:abstractNumId w:val="8"/>
   </w:num>
 </w:numbering>
 </file>

</xml_diff>